<commit_message>
updated readme to have contact info and better site URLs
</commit_message>
<xml_diff>
--- a/docs/charter.docx
+++ b/docs/charter.docx
@@ -387,7 +387,7 @@
 <file path=word/numbering.xml><?xml version="1.0" encoding="utf-8"?>
 <w:numbering xmlns:w="http://schemas.openxmlformats.org/wordprocessingml/2006/main">
   <w:abstractNum w:abstractNumId="0">
-    <w:nsid w:val="34bbbe13"/>
+    <w:nsid w:val="414c0526"/>
     <w:multiLevelType w:val="multilevel"/>
     <w:lvl w:ilvl="0">
       <w:numFmt w:val="bullet"/>
@@ -468,7 +468,7 @@
     </w:lvl>
   </w:abstractNum>
   <w:abstractNum w:abstractNumId="2">
-    <w:nsid w:val="eacba420"/>
+    <w:nsid w:val="e58500e3"/>
     <w:multiLevelType w:val="multilevel"/>
     <w:lvl w:ilvl="0">
       <w:start w:val="1"/>

</xml_diff>

<commit_message>
updated *.print docs for handouts and browse materials at the NN booth udpated README to have survey link created new one-sheet overview of the project
</commit_message>
<xml_diff>
--- a/docs/charter.docx
+++ b/docs/charter.docx
@@ -387,7 +387,7 @@
 <file path=word/numbering.xml><?xml version="1.0" encoding="utf-8"?>
 <w:numbering xmlns:w="http://schemas.openxmlformats.org/wordprocessingml/2006/main">
   <w:abstractNum w:abstractNumId="0">
-    <w:nsid w:val="414c0526"/>
+    <w:nsid w:val="ecf0bc16"/>
     <w:multiLevelType w:val="multilevel"/>
     <w:lvl w:ilvl="0">
       <w:numFmt w:val="bullet"/>
@@ -468,7 +468,7 @@
     </w:lvl>
   </w:abstractNum>
   <w:abstractNum w:abstractNumId="2">
-    <w:nsid w:val="e58500e3"/>
+    <w:nsid w:val="8ab41863"/>
     <w:multiLevelType w:val="multilevel"/>
     <w:lvl w:ilvl="0">
       <w:start w:val="1"/>

</xml_diff>